<commit_message>
ECCE 2019 makalesi büyük oranda @furkankarakaya ile birlikte yazıldı. Simulasyon sonuçları henüz konulmadı. Bu hali review edilmeye başlanabilir @ozank hocam.
</commit_message>
<xml_diff>
--- a/Paper/ECCE 2019/ECCE paper potential references.docx
+++ b/Paper/ECCE 2019/ECCE paper potential references.docx
@@ -163,6 +163,47 @@
           <w:lang w:val="tr-TR"/>
         </w:rPr>
       </w:pPr>
+      <w:r>
+        <w:rPr>
+          <w:lang w:val="tr-TR"/>
+        </w:rPr>
+        <w:t xml:space="preserve">Interleaving yapmış, akım </w:t>
+      </w:r>
+      <w:proofErr w:type="spellStart"/>
+      <w:r>
+        <w:rPr>
+          <w:lang w:val="tr-TR"/>
+        </w:rPr>
+        <w:t>ripple</w:t>
+      </w:r>
+      <w:proofErr w:type="spellEnd"/>
+      <w:r>
+        <w:rPr>
+          <w:lang w:val="tr-TR"/>
+        </w:rPr>
+        <w:t xml:space="preserve"> ı % 35 düşürmüş. </w:t>
+      </w:r>
+      <w:proofErr w:type="spellStart"/>
+      <w:r>
+        <w:rPr>
+          <w:lang w:val="tr-TR"/>
+        </w:rPr>
+        <w:t>Cap</w:t>
+      </w:r>
+      <w:proofErr w:type="spellEnd"/>
+      <w:r>
+        <w:rPr>
+          <w:lang w:val="tr-TR"/>
+        </w:rPr>
+        <w:t xml:space="preserve"> size düştü diyor ama nasıl?</w:t>
+      </w:r>
+    </w:p>
+    <w:p>
+      <w:pPr>
+        <w:rPr>
+          <w:lang w:val="tr-TR"/>
+        </w:rPr>
+      </w:pPr>
     </w:p>
     <w:p>
       <w:r>
@@ -732,8 +773,12 @@
     </w:p>
     <w:p/>
     <w:p>
-      <w:r>
-        <w:lastRenderedPageBreak/>
+      <w:pPr>
+        <w:rPr>
+          <w:lang w:val="tr-TR"/>
+        </w:rPr>
+      </w:pPr>
+      <w:r>
         <w:t xml:space="preserve">Interleaving </w:t>
       </w:r>
       <w:proofErr w:type="spellStart"/>
@@ -752,23 +797,465 @@
       <w:r>
         <w:t>)</w:t>
       </w:r>
+      <w:r>
+        <w:t xml:space="preserve">- </w:t>
+      </w:r>
+      <w:proofErr w:type="spellStart"/>
+      <w:r>
+        <w:rPr>
+          <w:lang w:val="tr-TR"/>
+        </w:rPr>
+        <w:t>Cap</w:t>
+      </w:r>
+      <w:proofErr w:type="spellEnd"/>
+      <w:r>
+        <w:rPr>
+          <w:lang w:val="tr-TR"/>
+        </w:rPr>
+        <w:t xml:space="preserve"> size düştü diyor ama nasıl?</w:t>
+      </w:r>
+    </w:p>
+    <w:p>
+      <w:r>
+        <w:rPr>
+          <w:lang w:val="tr-TR"/>
+        </w:rPr>
+        <w:t xml:space="preserve">%1 </w:t>
+      </w:r>
+      <w:proofErr w:type="spellStart"/>
+      <w:r>
+        <w:rPr>
+          <w:lang w:val="tr-TR"/>
+        </w:rPr>
+        <w:t>ripple</w:t>
+      </w:r>
+      <w:proofErr w:type="spellEnd"/>
+      <w:r>
+        <w:rPr>
+          <w:lang w:val="tr-TR"/>
+        </w:rPr>
+        <w:t xml:space="preserve"> sağlamak lazım diyor, ana nerde?</w:t>
+      </w:r>
+    </w:p>
+    <w:p>
+      <w:r>
+        <w:t>They will be synthesized, and the ripples tend to get diminished by each other, resulting in smaller total dc-link voltage ripple amplitude</w:t>
+      </w:r>
+      <w:r>
+        <w:t xml:space="preserve"> =&gt; </w:t>
+      </w:r>
+      <w:proofErr w:type="spellStart"/>
+      <w:r>
+        <w:t>yanlış</w:t>
+      </w:r>
+      <w:proofErr w:type="spellEnd"/>
+      <w:r>
+        <w:t xml:space="preserve">, </w:t>
+      </w:r>
+      <w:proofErr w:type="spellStart"/>
+      <w:r>
+        <w:t>zaten</w:t>
+      </w:r>
+      <w:proofErr w:type="spellEnd"/>
+      <w:r>
+        <w:t xml:space="preserve"> </w:t>
+      </w:r>
+      <w:proofErr w:type="spellStart"/>
+      <w:r>
+        <w:t>göstermemiş</w:t>
+      </w:r>
+      <w:proofErr w:type="spellEnd"/>
+      <w:r>
+        <w:t xml:space="preserve"> (</w:t>
+      </w:r>
+      <w:proofErr w:type="spellStart"/>
+      <w:r>
+        <w:t>akımda</w:t>
+      </w:r>
+      <w:proofErr w:type="spellEnd"/>
+      <w:r>
+        <w:t xml:space="preserve"> </w:t>
+      </w:r>
+      <w:proofErr w:type="spellStart"/>
+      <w:r>
+        <w:t>göstermiş</w:t>
+      </w:r>
+      <w:proofErr w:type="spellEnd"/>
+      <w:r>
+        <w:t xml:space="preserve">, </w:t>
+      </w:r>
+      <w:proofErr w:type="spellStart"/>
+      <w:r>
+        <w:t>voltajdaki</w:t>
+      </w:r>
+      <w:proofErr w:type="spellEnd"/>
+      <w:r>
+        <w:t xml:space="preserve"> </w:t>
+      </w:r>
+      <w:proofErr w:type="spellStart"/>
+      <w:r>
+        <w:t>böyle</w:t>
+      </w:r>
+      <w:proofErr w:type="spellEnd"/>
+      <w:r>
+        <w:t xml:space="preserve"> </w:t>
+      </w:r>
+      <w:proofErr w:type="spellStart"/>
+      <w:r>
+        <w:t>olur</w:t>
+      </w:r>
+      <w:proofErr w:type="spellEnd"/>
+      <w:r>
+        <w:t xml:space="preserve"> </w:t>
+      </w:r>
+      <w:proofErr w:type="spellStart"/>
+      <w:r>
+        <w:t>demiş</w:t>
+      </w:r>
+      <w:proofErr w:type="spellEnd"/>
+      <w:r>
+        <w:t xml:space="preserve">, </w:t>
+      </w:r>
+      <w:proofErr w:type="spellStart"/>
+      <w:r>
+        <w:t>ama</w:t>
+      </w:r>
+      <w:proofErr w:type="spellEnd"/>
+      <w:r>
+        <w:t xml:space="preserve"> </w:t>
+      </w:r>
+      <w:proofErr w:type="spellStart"/>
+      <w:r>
+        <w:t>olmaz</w:t>
+      </w:r>
+      <w:proofErr w:type="spellEnd"/>
+      <w:r>
+        <w:t>)</w:t>
+      </w:r>
     </w:p>
     <w:p/>
     <w:p>
-      <w:pPr>
-        <w:rPr>
-          <w:lang w:val="tr-TR"/>
-        </w:rPr>
-      </w:pPr>
-    </w:p>
-    <w:p>
-      <w:pPr>
-        <w:rPr>
-          <w:lang w:val="tr-TR"/>
-        </w:rPr>
-      </w:pPr>
+      <w:r>
+        <w:t>[1]</w:t>
+      </w:r>
+      <w:r>
+        <w:tab/>
+        <w:t xml:space="preserve">G. Su and L. Tang, “A segmented traction drive system with a small dc bus capacitor,” in </w:t>
+      </w:r>
+      <w:r>
+        <w:rPr>
+          <w:i/>
+          <w:iCs/>
+        </w:rPr>
+        <w:t>2012 IEEE Energy Conversion Congress and Exposition (ECCE)</w:t>
+      </w:r>
+      <w:r>
+        <w:t>, 2012, pp. 2847–2853.</w:t>
+      </w:r>
+    </w:p>
+    <w:p>
+      <w:r>
+        <w:t xml:space="preserve">interleaving </w:t>
+      </w:r>
+      <w:proofErr w:type="spellStart"/>
+      <w:r>
+        <w:t>ile</w:t>
+      </w:r>
+      <w:proofErr w:type="spellEnd"/>
+      <w:r>
+        <w:t xml:space="preserve"> DC link ripple current </w:t>
+      </w:r>
+      <w:proofErr w:type="spellStart"/>
+      <w:r>
+        <w:t>düşürme</w:t>
+      </w:r>
+      <w:proofErr w:type="spellEnd"/>
+      <w:r>
+        <w:t xml:space="preserve"> (parallel </w:t>
+      </w:r>
+      <w:proofErr w:type="spellStart"/>
+      <w:r>
+        <w:t>bağlıda</w:t>
+      </w:r>
+      <w:proofErr w:type="spellEnd"/>
+      <w:r>
+        <w:t>)</w:t>
+      </w:r>
+    </w:p>
+    <w:p>
+      <w:pPr>
+        <w:rPr>
+          <w:lang w:val="tr-TR"/>
+        </w:rPr>
+      </w:pPr>
+    </w:p>
+    <w:p>
+      <w:r>
+        <w:t>[1]</w:t>
+      </w:r>
+      <w:r>
+        <w:tab/>
+      </w:r>
+      <w:proofErr w:type="spellStart"/>
+      <w:r>
+        <w:t>Yehui</w:t>
+      </w:r>
+      <w:proofErr w:type="spellEnd"/>
+      <w:r>
+        <w:t xml:space="preserve"> Han, “Design, modeling, and control of multilevel converter motor drive with modular design and split winding machine,” in </w:t>
+      </w:r>
+      <w:r>
+        <w:rPr>
+          <w:i/>
+          <w:iCs/>
+        </w:rPr>
+        <w:t>2014 IEEE 15th Workshop on Control and Modeling for Power Electronics (COMPEL)</w:t>
+      </w:r>
+      <w:r>
+        <w:t>, 2014, vol. 203, pp. 1–10.</w:t>
+      </w:r>
+    </w:p>
+    <w:p>
+      <w:r>
+        <w:rPr>
+          <w:noProof/>
+        </w:rPr>
+        <w:drawing>
+          <wp:inline distT="0" distB="0" distL="0" distR="0">
+            <wp:extent cx="3142501" cy="1486214"/>
+            <wp:effectExtent l="0" t="0" r="1270" b="0"/>
+            <wp:docPr id="1" name="Picture 1"/>
+            <wp:cNvGraphicFramePr>
+              <a:graphicFrameLocks xmlns:a="http://schemas.openxmlformats.org/drawingml/2006/main" noChangeAspect="1"/>
+            </wp:cNvGraphicFramePr>
+            <a:graphic xmlns:a="http://schemas.openxmlformats.org/drawingml/2006/main">
+              <a:graphicData uri="http://schemas.openxmlformats.org/drawingml/2006/picture">
+                <pic:pic xmlns:pic="http://schemas.openxmlformats.org/drawingml/2006/picture">
+                  <pic:nvPicPr>
+                    <pic:cNvPr id="0" name="Picture 1"/>
+                    <pic:cNvPicPr>
+                      <a:picLocks noChangeAspect="1" noChangeArrowheads="1"/>
+                    </pic:cNvPicPr>
+                  </pic:nvPicPr>
+                  <pic:blipFill>
+                    <a:blip r:embed="rId4">
+                      <a:extLst>
+                        <a:ext uri="{28A0092B-C50C-407E-A947-70E740481C1C}">
+                          <a14:useLocalDpi xmlns:a14="http://schemas.microsoft.com/office/drawing/2010/main" val="0"/>
+                        </a:ext>
+                      </a:extLst>
+                    </a:blip>
+                    <a:srcRect/>
+                    <a:stretch>
+                      <a:fillRect/>
+                    </a:stretch>
+                  </pic:blipFill>
+                  <pic:spPr bwMode="auto">
+                    <a:xfrm>
+                      <a:off x="0" y="0"/>
+                      <a:ext cx="3157838" cy="1493468"/>
+                    </a:xfrm>
+                    <a:prstGeom prst="rect">
+                      <a:avLst/>
+                    </a:prstGeom>
+                    <a:noFill/>
+                    <a:ln>
+                      <a:noFill/>
+                    </a:ln>
+                  </pic:spPr>
+                </pic:pic>
+              </a:graphicData>
+            </a:graphic>
+          </wp:inline>
+        </w:drawing>
+      </w:r>
+    </w:p>
+    <w:p>
+      <w:r>
+        <w:t>active voltage balancer</w:t>
+      </w:r>
+    </w:p>
+    <w:p>
+      <w:proofErr w:type="spellStart"/>
+      <w:r>
+        <w:t>seri</w:t>
+      </w:r>
+      <w:proofErr w:type="spellEnd"/>
+      <w:r>
+        <w:t xml:space="preserve"> </w:t>
+      </w:r>
+      <w:proofErr w:type="spellStart"/>
+      <w:r>
+        <w:t>bağlıda</w:t>
+      </w:r>
+      <w:proofErr w:type="spellEnd"/>
+      <w:r>
+        <w:t xml:space="preserve"> interleaving </w:t>
+      </w:r>
+      <w:proofErr w:type="spellStart"/>
+      <w:r>
+        <w:t>ile</w:t>
+      </w:r>
+      <w:proofErr w:type="spellEnd"/>
+      <w:r>
+        <w:t xml:space="preserve"> dc link </w:t>
+      </w:r>
+      <w:proofErr w:type="spellStart"/>
+      <w:r>
+        <w:t>akım</w:t>
+      </w:r>
+      <w:proofErr w:type="spellEnd"/>
+      <w:r>
+        <w:t xml:space="preserve"> ripple </w:t>
+      </w:r>
+      <w:proofErr w:type="spellStart"/>
+      <w:r>
+        <w:t>ını</w:t>
+      </w:r>
+      <w:proofErr w:type="spellEnd"/>
+      <w:r>
+        <w:t xml:space="preserve"> </w:t>
+      </w:r>
+      <w:proofErr w:type="spellStart"/>
+      <w:r>
+        <w:t>düşürmüş</w:t>
+      </w:r>
+      <w:proofErr w:type="spellEnd"/>
+    </w:p>
+    <w:p>
       <w:bookmarkStart w:id="0" w:name="_GoBack"/>
       <w:bookmarkEnd w:id="0"/>
+    </w:p>
+    <w:p>
+      <w:r>
+        <w:t xml:space="preserve">H. Zhang, L. </w:t>
+      </w:r>
+      <w:proofErr w:type="spellStart"/>
+      <w:r>
+        <w:t>Jin</w:t>
+      </w:r>
+      <w:proofErr w:type="spellEnd"/>
+      <w:r>
+        <w:t xml:space="preserve">, O. </w:t>
+      </w:r>
+      <w:proofErr w:type="spellStart"/>
+      <w:r>
+        <w:t>Wallmark</w:t>
+      </w:r>
+      <w:proofErr w:type="spellEnd"/>
+      <w:r>
+        <w:t xml:space="preserve">, and S. </w:t>
+      </w:r>
+      <w:proofErr w:type="spellStart"/>
+      <w:r>
+        <w:t>Norrga</w:t>
+      </w:r>
+      <w:proofErr w:type="spellEnd"/>
+      <w:r>
+        <w:t>, “Evaluation of Modular Integrated Electric Drive Concepts for Automotive Traction Applications,” IEEE Transactions on Transportation Electrification, 2017.</w:t>
+      </w:r>
+    </w:p>
+    <w:p>
+      <w:r>
+        <w:t xml:space="preserve">stacked polyphaser bridge (SPB) =&gt; series (lv semiconductor, GaN), balance </w:t>
+      </w:r>
+      <w:proofErr w:type="spellStart"/>
+      <w:r>
+        <w:t>lazım</w:t>
+      </w:r>
+      <w:proofErr w:type="spellEnd"/>
+    </w:p>
+    <w:p>
+      <w:r>
+        <w:t xml:space="preserve">parallel-connected </w:t>
+      </w:r>
+      <w:proofErr w:type="spellStart"/>
+      <w:r>
+        <w:t>polyphase</w:t>
+      </w:r>
+      <w:proofErr w:type="spellEnd"/>
+      <w:r>
+        <w:t xml:space="preserve"> bridge (PPB)</w:t>
+      </w:r>
+    </w:p>
+    <w:p>
+      <w:proofErr w:type="spellStart"/>
+      <w:r>
+        <w:t>Modülerlik</w:t>
+      </w:r>
+      <w:proofErr w:type="spellEnd"/>
+      <w:r>
+        <w:t xml:space="preserve"> =&gt; fault tolerance, small dc link capacitor</w:t>
+      </w:r>
+    </w:p>
+    <w:p>
+      <w:r>
+        <w:t xml:space="preserve">PPB-1: </w:t>
+      </w:r>
+      <w:proofErr w:type="spellStart"/>
+      <w:r>
+        <w:t>faz</w:t>
+      </w:r>
+      <w:proofErr w:type="spellEnd"/>
+      <w:r>
+        <w:t xml:space="preserve"> </w:t>
+      </w:r>
+      <w:proofErr w:type="spellStart"/>
+      <w:r>
+        <w:t>modüler</w:t>
+      </w:r>
+      <w:proofErr w:type="spellEnd"/>
+    </w:p>
+    <w:p>
+      <w:r>
+        <w:t xml:space="preserve">PPB-2: 3-faz </w:t>
+      </w:r>
+      <w:proofErr w:type="spellStart"/>
+      <w:r>
+        <w:t>modüler</w:t>
+      </w:r>
+      <w:proofErr w:type="spellEnd"/>
+      <w:r>
+        <w:t xml:space="preserve">: </w:t>
+      </w:r>
+      <w:proofErr w:type="spellStart"/>
+      <w:r>
+        <w:t>bunda</w:t>
+      </w:r>
+      <w:proofErr w:type="spellEnd"/>
+      <w:r>
+        <w:t xml:space="preserve"> interleaving </w:t>
+      </w:r>
+      <w:proofErr w:type="spellStart"/>
+      <w:r>
+        <w:t>ile</w:t>
+      </w:r>
+      <w:proofErr w:type="spellEnd"/>
+      <w:r>
+        <w:t xml:space="preserve"> cap minimize </w:t>
+      </w:r>
+      <w:proofErr w:type="spellStart"/>
+      <w:r>
+        <w:t>edilebiliyor</w:t>
+      </w:r>
+      <w:proofErr w:type="spellEnd"/>
+    </w:p>
+    <w:p/>
+    <w:p/>
+    <w:p/>
+    <w:p/>
+    <w:p/>
+    <w:p>
+      <w:r>
+        <w:t xml:space="preserve"> </w:t>
+      </w:r>
+    </w:p>
+    <w:p>
+      <w:pPr>
+        <w:rPr>
+          <w:lang w:val="tr-TR"/>
+        </w:rPr>
+      </w:pPr>
     </w:p>
     <w:sectPr>
       <w:pgSz w:w="12240" w:h="15840"/>

</xml_diff>